<commit_message>
Mostly done discussion questions
</commit_message>
<xml_diff>
--- a/Assignment 1/IDVE Discussion questions.docx
+++ b/Assignment 1/IDVE Discussion questions.docx
@@ -112,6 +112,9 @@
     </w:p>
     <w:p>
       <w:r>
+        <w:rPr>
+          <w:noProof/>
+        </w:rPr>
         <w:drawing>
           <wp:inline distT="0" distB="0" distL="0" distR="0" wp14:anchorId="7F8B1F00" wp14:editId="404AB395">
             <wp:extent cx="5731510" cy="2808605"/>
@@ -180,6 +183,9 @@
     </w:p>
     <w:p>
       <w:r>
+        <w:rPr>
+          <w:noProof/>
+        </w:rPr>
         <w:lastRenderedPageBreak/>
         <w:drawing>
           <wp:inline distT="0" distB="0" distL="0" distR="0" wp14:anchorId="073F564B" wp14:editId="2DDDD1A9">
@@ -241,6 +247,9 @@
     </w:p>
     <w:p>
       <w:r>
+        <w:rPr>
+          <w:noProof/>
+        </w:rPr>
         <w:drawing>
           <wp:inline distT="0" distB="0" distL="0" distR="0" wp14:anchorId="414BEEC2" wp14:editId="68F7B0AC">
             <wp:extent cx="5731510" cy="2889885"/>
@@ -286,18 +295,190 @@
         <w:t xml:space="preserve">1.2.4 </w:t>
       </w:r>
       <w:r>
-        <w:t>Plot the distributions and comment on the</w:t>
-      </w:r>
-      <w:r>
-        <w:t xml:space="preserve"> </w:t>
-      </w:r>
-      <w:r>
-        <w:t>distributions</w:t>
-      </w:r>
-    </w:p>
-    <w:p>
-      <w:r>
-        <w:t xml:space="preserve">Pending graphs </w:t>
+        <w:t>Plot the distributions and comment on the distributions</w:t>
+      </w:r>
+    </w:p>
+    <w:p>
+      <w:r>
+        <w:t xml:space="preserve">The distribution is extremely skewed to the right due to the outliers and the space availability compacting the bins. </w:t>
+      </w:r>
+    </w:p>
+    <w:p>
+      <w:r>
+        <w:rPr>
+          <w:noProof/>
+        </w:rPr>
+        <w:lastRenderedPageBreak/>
+        <w:drawing>
+          <wp:inline distT="0" distB="0" distL="0" distR="0" wp14:anchorId="6F2AF4C7" wp14:editId="54FD73CE">
+            <wp:extent cx="5731510" cy="4779010"/>
+            <wp:effectExtent l="0" t="0" r="2540" b="2540"/>
+            <wp:docPr id="992567524" name="Picture 2" descr="A group of graphs with numbers&#10;&#10;Description automatically generated"/>
+            <wp:cNvGraphicFramePr>
+              <a:graphicFrameLocks xmlns:a="http://schemas.openxmlformats.org/drawingml/2006/main" noChangeAspect="1"/>
+            </wp:cNvGraphicFramePr>
+            <a:graphic xmlns:a="http://schemas.openxmlformats.org/drawingml/2006/main">
+              <a:graphicData uri="http://schemas.openxmlformats.org/drawingml/2006/picture">
+                <pic:pic xmlns:pic="http://schemas.openxmlformats.org/drawingml/2006/picture">
+                  <pic:nvPicPr>
+                    <pic:cNvPr id="992567524" name="Picture 2" descr="A group of graphs with numbers&#10;&#10;Description automatically generated"/>
+                    <pic:cNvPicPr>
+                      <a:picLocks noChangeAspect="1" noChangeArrowheads="1"/>
+                    </pic:cNvPicPr>
+                  </pic:nvPicPr>
+                  <pic:blipFill>
+                    <a:blip r:embed="rId8">
+                      <a:extLst>
+                        <a:ext uri="{28A0092B-C50C-407E-A947-70E740481C1C}">
+                          <a14:useLocalDpi xmlns:a14="http://schemas.microsoft.com/office/drawing/2010/main" val="0"/>
+                        </a:ext>
+                      </a:extLst>
+                    </a:blip>
+                    <a:srcRect/>
+                    <a:stretch>
+                      <a:fillRect/>
+                    </a:stretch>
+                  </pic:blipFill>
+                  <pic:spPr bwMode="auto">
+                    <a:xfrm>
+                      <a:off x="0" y="0"/>
+                      <a:ext cx="5731510" cy="4779010"/>
+                    </a:xfrm>
+                    <a:prstGeom prst="rect">
+                      <a:avLst/>
+                    </a:prstGeom>
+                    <a:noFill/>
+                    <a:ln>
+                      <a:noFill/>
+                    </a:ln>
+                  </pic:spPr>
+                </pic:pic>
+              </a:graphicData>
+            </a:graphic>
+          </wp:inline>
+        </w:drawing>
+      </w:r>
+    </w:p>
+    <w:p>
+      <w:r>
+        <w:t>Graphing with basic outlier removal.</w:t>
+      </w:r>
+    </w:p>
+    <w:p>
+      <w:pPr>
+        <w:pStyle w:val="ListParagraph"/>
+        <w:numPr>
+          <w:ilvl w:val="0"/>
+          <w:numId w:val="2"/>
+        </w:numPr>
+      </w:pPr>
+      <w:r>
+        <w:t>Odometer: miles above 300 000 classified as outlier</w:t>
+      </w:r>
+    </w:p>
+    <w:p>
+      <w:pPr>
+        <w:pStyle w:val="ListParagraph"/>
+        <w:numPr>
+          <w:ilvl w:val="0"/>
+          <w:numId w:val="2"/>
+        </w:numPr>
+      </w:pPr>
+      <w:r>
+        <w:t>Gallons: Above 50 gallons classified as outlier</w:t>
+      </w:r>
+    </w:p>
+    <w:p>
+      <w:pPr>
+        <w:pStyle w:val="ListParagraph"/>
+        <w:numPr>
+          <w:ilvl w:val="0"/>
+          <w:numId w:val="2"/>
+        </w:numPr>
+      </w:pPr>
+      <w:r>
+        <w:t>MPG: above 100 MPG classified as outlier</w:t>
+      </w:r>
+    </w:p>
+    <w:p>
+      <w:pPr>
+        <w:pStyle w:val="ListParagraph"/>
+        <w:numPr>
+          <w:ilvl w:val="0"/>
+          <w:numId w:val="2"/>
+        </w:numPr>
+      </w:pPr>
+      <w:r>
+        <w:t xml:space="preserve">Miles </w:t>
+      </w:r>
+      <w:proofErr w:type="gramStart"/>
+      <w:r>
+        <w:t>driven:</w:t>
+      </w:r>
+      <w:proofErr w:type="gramEnd"/>
+      <w:r>
+        <w:t xml:space="preserve"> above 1000 miles classified as outlier.</w:t>
+      </w:r>
+    </w:p>
+    <w:p>
+      <w:r>
+        <w:t xml:space="preserve">From here the data is less skewed to the right with gallons refuelled closer to a standard distribution. It can be observed that 0 miles per gallon and 0 miles driven has a high frequency which can be attributed to a type of outlier, without which the respective graphs also look closer to a standard distribution. </w:t>
+      </w:r>
+    </w:p>
+    <w:p>
+      <w:r>
+        <w:rPr>
+          <w:noProof/>
+        </w:rPr>
+        <w:lastRenderedPageBreak/>
+        <w:drawing>
+          <wp:inline distT="0" distB="0" distL="0" distR="0" wp14:anchorId="533C0111" wp14:editId="3C67D10F">
+            <wp:extent cx="5731510" cy="4773295"/>
+            <wp:effectExtent l="0" t="0" r="2540" b="8255"/>
+            <wp:docPr id="1645229833" name="Picture 1" descr="A group of graphs showing different types of data&#10;&#10;Description automatically generated"/>
+            <wp:cNvGraphicFramePr>
+              <a:graphicFrameLocks xmlns:a="http://schemas.openxmlformats.org/drawingml/2006/main" noChangeAspect="1"/>
+            </wp:cNvGraphicFramePr>
+            <a:graphic xmlns:a="http://schemas.openxmlformats.org/drawingml/2006/main">
+              <a:graphicData uri="http://schemas.openxmlformats.org/drawingml/2006/picture">
+                <pic:pic xmlns:pic="http://schemas.openxmlformats.org/drawingml/2006/picture">
+                  <pic:nvPicPr>
+                    <pic:cNvPr id="1645229833" name="Picture 1" descr="A group of graphs showing different types of data&#10;&#10;Description automatically generated"/>
+                    <pic:cNvPicPr>
+                      <a:picLocks noChangeAspect="1" noChangeArrowheads="1"/>
+                    </pic:cNvPicPr>
+                  </pic:nvPicPr>
+                  <pic:blipFill>
+                    <a:blip r:embed="rId9">
+                      <a:extLst>
+                        <a:ext uri="{28A0092B-C50C-407E-A947-70E740481C1C}">
+                          <a14:useLocalDpi xmlns:a14="http://schemas.microsoft.com/office/drawing/2010/main" val="0"/>
+                        </a:ext>
+                      </a:extLst>
+                    </a:blip>
+                    <a:srcRect/>
+                    <a:stretch>
+                      <a:fillRect/>
+                    </a:stretch>
+                  </pic:blipFill>
+                  <pic:spPr bwMode="auto">
+                    <a:xfrm>
+                      <a:off x="0" y="0"/>
+                      <a:ext cx="5731510" cy="4773295"/>
+                    </a:xfrm>
+                    <a:prstGeom prst="rect">
+                      <a:avLst/>
+                    </a:prstGeom>
+                    <a:noFill/>
+                    <a:ln>
+                      <a:noFill/>
+                    </a:ln>
+                  </pic:spPr>
+                </pic:pic>
+              </a:graphicData>
+            </a:graphic>
+          </wp:inline>
+        </w:drawing>
       </w:r>
     </w:p>
     <w:p>
@@ -305,26 +486,10 @@
         <w:pStyle w:val="Heading1"/>
       </w:pPr>
       <w:r>
-        <w:lastRenderedPageBreak/>
         <w:t>1</w:t>
       </w:r>
       <w:r>
-        <w:t xml:space="preserve">.2.5 </w:t>
-      </w:r>
-      <w:r>
-        <w:t>Compute the statistical description of the columns: mean, standard deviation, max, min,</w:t>
-      </w:r>
-      <w:r>
-        <w:t xml:space="preserve"> </w:t>
-      </w:r>
-      <w:r>
-        <w:t>most frequent, and quartiles. Do these results make</w:t>
-      </w:r>
-      <w:r>
-        <w:t xml:space="preserve"> </w:t>
-      </w:r>
-      <w:r>
-        <w:t xml:space="preserve">sense? </w:t>
+        <w:t xml:space="preserve">.2.5 Compute the statistical description of the columns: mean, standard deviation, max, min, most frequent, and quartiles. Do these results make sense? </w:t>
       </w:r>
     </w:p>
     <w:tbl>
@@ -467,7 +632,270 @@
                 <w:color w:val="333333"/>
                 <w:shd w:val="clear" w:color="auto" w:fill="FFFFFF"/>
               </w:rPr>
-              <w:t>103</w:t>
+              <w:t>103,996</w:t>
+            </w:r>
+          </w:p>
+        </w:tc>
+        <w:tc>
+          <w:tcPr>
+            <w:tcW w:w="998" w:type="dxa"/>
+          </w:tcPr>
+          <w:p>
+            <w:r>
+              <w:t>12.8</w:t>
+            </w:r>
+          </w:p>
+        </w:tc>
+        <w:tc>
+          <w:tcPr>
+            <w:tcW w:w="985" w:type="dxa"/>
+          </w:tcPr>
+          <w:p>
+            <w:r>
+              <w:t>22.16</w:t>
+            </w:r>
+          </w:p>
+        </w:tc>
+        <w:tc>
+          <w:tcPr>
+            <w:tcW w:w="1102" w:type="dxa"/>
+          </w:tcPr>
+          <w:p>
+            <w:r>
+              <w:t>269.5</w:t>
+            </w:r>
+          </w:p>
+        </w:tc>
+      </w:tr>
+      <w:tr>
+        <w:tc>
+          <w:tcPr>
+            <w:tcW w:w="990" w:type="dxa"/>
+          </w:tcPr>
+          <w:p>
+            <w:pPr>
+              <w:rPr>
+                <w:b/>
+                <w:bCs/>
+              </w:rPr>
+            </w:pPr>
+            <w:r>
+              <w:rPr>
+                <w:b/>
+                <w:bCs/>
+              </w:rPr>
+              <w:t>std</w:t>
+            </w:r>
+          </w:p>
+        </w:tc>
+        <w:tc>
+          <w:tcPr>
+            <w:tcW w:w="1440" w:type="dxa"/>
+          </w:tcPr>
+          <w:p>
+            <w:r>
+              <w:rPr>
+                <w:rFonts w:ascii="Arial" w:hAnsi="Arial" w:cs="Arial"/>
+                <w:color w:val="333333"/>
+                <w:shd w:val="clear" w:color="auto" w:fill="FFFFFF"/>
+              </w:rPr>
+              <w:t>340,000</w:t>
+            </w:r>
+          </w:p>
+        </w:tc>
+        <w:tc>
+          <w:tcPr>
+            <w:tcW w:w="998" w:type="dxa"/>
+          </w:tcPr>
+          <w:p>
+            <w:r>
+              <w:t>74.47</w:t>
+            </w:r>
+          </w:p>
+        </w:tc>
+        <w:tc>
+          <w:tcPr>
+            <w:tcW w:w="985" w:type="dxa"/>
+          </w:tcPr>
+          <w:p>
+            <w:r>
+              <w:t>15.74</w:t>
+            </w:r>
+          </w:p>
+        </w:tc>
+        <w:tc>
+          <w:tcPr>
+            <w:tcW w:w="1102" w:type="dxa"/>
+          </w:tcPr>
+          <w:p>
+            <w:r>
+              <w:t>725.71</w:t>
+            </w:r>
+          </w:p>
+        </w:tc>
+      </w:tr>
+      <w:tr>
+        <w:tc>
+          <w:tcPr>
+            <w:tcW w:w="990" w:type="dxa"/>
+          </w:tcPr>
+          <w:p>
+            <w:pPr>
+              <w:rPr>
+                <w:b/>
+                <w:bCs/>
+              </w:rPr>
+            </w:pPr>
+            <w:r>
+              <w:rPr>
+                <w:b/>
+                <w:bCs/>
+              </w:rPr>
+              <w:t>min</w:t>
+            </w:r>
+          </w:p>
+        </w:tc>
+        <w:tc>
+          <w:tcPr>
+            <w:tcW w:w="1440" w:type="dxa"/>
+          </w:tcPr>
+          <w:p>
+            <w:r>
+              <w:t>0</w:t>
+            </w:r>
+          </w:p>
+        </w:tc>
+        <w:tc>
+          <w:tcPr>
+            <w:tcW w:w="998" w:type="dxa"/>
+          </w:tcPr>
+          <w:p>
+            <w:r>
+              <w:t>0</w:t>
+            </w:r>
+          </w:p>
+        </w:tc>
+        <w:tc>
+          <w:tcPr>
+            <w:tcW w:w="985" w:type="dxa"/>
+          </w:tcPr>
+          <w:p>
+            <w:r>
+              <w:t>0</w:t>
+            </w:r>
+          </w:p>
+        </w:tc>
+        <w:tc>
+          <w:tcPr>
+            <w:tcW w:w="1102" w:type="dxa"/>
+          </w:tcPr>
+          <w:p>
+            <w:r>
+              <w:t>0</w:t>
+            </w:r>
+          </w:p>
+        </w:tc>
+      </w:tr>
+      <w:tr>
+        <w:tc>
+          <w:tcPr>
+            <w:tcW w:w="990" w:type="dxa"/>
+          </w:tcPr>
+          <w:p>
+            <w:pPr>
+              <w:rPr>
+                <w:b/>
+                <w:bCs/>
+              </w:rPr>
+            </w:pPr>
+            <w:r>
+              <w:rPr>
+                <w:b/>
+                <w:bCs/>
+              </w:rPr>
+              <w:t>25%</w:t>
+            </w:r>
+          </w:p>
+        </w:tc>
+        <w:tc>
+          <w:tcPr>
+            <w:tcW w:w="1440" w:type="dxa"/>
+          </w:tcPr>
+          <w:p>
+            <w:r>
+              <w:rPr>
+                <w:rFonts w:ascii="Arial" w:hAnsi="Arial" w:cs="Arial"/>
+                <w:color w:val="333333"/>
+                <w:shd w:val="clear" w:color="auto" w:fill="FFFFFF"/>
+              </w:rPr>
+              <w:t>45,900</w:t>
+            </w:r>
+          </w:p>
+        </w:tc>
+        <w:tc>
+          <w:tcPr>
+            <w:tcW w:w="998" w:type="dxa"/>
+          </w:tcPr>
+          <w:p>
+            <w:r>
+              <w:t>8.99</w:t>
+            </w:r>
+          </w:p>
+        </w:tc>
+        <w:tc>
+          <w:tcPr>
+            <w:tcW w:w="985" w:type="dxa"/>
+          </w:tcPr>
+          <w:p>
+            <w:r>
+              <w:t>15.6</w:t>
+            </w:r>
+          </w:p>
+        </w:tc>
+        <w:tc>
+          <w:tcPr>
+            <w:tcW w:w="1102" w:type="dxa"/>
+          </w:tcPr>
+          <w:p>
+            <w:r>
+              <w:t>181.4</w:t>
+            </w:r>
+          </w:p>
+        </w:tc>
+      </w:tr>
+      <w:tr>
+        <w:tc>
+          <w:tcPr>
+            <w:tcW w:w="990" w:type="dxa"/>
+          </w:tcPr>
+          <w:p>
+            <w:pPr>
+              <w:rPr>
+                <w:b/>
+                <w:bCs/>
+              </w:rPr>
+            </w:pPr>
+            <w:r>
+              <w:rPr>
+                <w:b/>
+                <w:bCs/>
+              </w:rPr>
+              <w:t>50%</w:t>
+            </w:r>
+          </w:p>
+        </w:tc>
+        <w:tc>
+          <w:tcPr>
+            <w:tcW w:w="1440" w:type="dxa"/>
+          </w:tcPr>
+          <w:p>
+            <w:r>
+              <w:rPr>
+                <w:rFonts w:ascii="Arial" w:hAnsi="Arial" w:cs="Arial"/>
+                <w:color w:val="333333"/>
+                <w:shd w:val="clear" w:color="auto" w:fill="FFFFFF"/>
+              </w:rPr>
+              <w:t>91</w:t>
             </w:r>
             <w:r>
               <w:rPr>
@@ -483,7 +911,7 @@
                 <w:color w:val="333333"/>
                 <w:shd w:val="clear" w:color="auto" w:fill="FFFFFF"/>
               </w:rPr>
-              <w:t>996</w:t>
+              <w:t>800</w:t>
             </w:r>
           </w:p>
         </w:tc>
@@ -493,7 +921,7 @@
           </w:tcPr>
           <w:p>
             <w:r>
-              <w:t>12.8</w:t>
+              <w:t>11.95</w:t>
             </w:r>
           </w:p>
         </w:tc>
@@ -503,7 +931,7 @@
           </w:tcPr>
           <w:p>
             <w:r>
-              <w:t>22.16</w:t>
+              <w:t>21.8</w:t>
             </w:r>
           </w:p>
         </w:tc>
@@ -513,7 +941,7 @@
           </w:tcPr>
           <w:p>
             <w:r>
-              <w:t>269.5</w:t>
+              <w:t>267.06</w:t>
             </w:r>
           </w:p>
         </w:tc>
@@ -535,7 +963,7 @@
                 <w:b/>
                 <w:bCs/>
               </w:rPr>
-              <w:t>std</w:t>
+              <w:t>75%</w:t>
             </w:r>
           </w:p>
         </w:tc>
@@ -550,7 +978,7 @@
                 <w:color w:val="333333"/>
                 <w:shd w:val="clear" w:color="auto" w:fill="FFFFFF"/>
               </w:rPr>
-              <w:t>340</w:t>
+              <w:t>146</w:t>
             </w:r>
             <w:r>
               <w:rPr>
@@ -566,7 +994,7 @@
                 <w:color w:val="333333"/>
                 <w:shd w:val="clear" w:color="auto" w:fill="FFFFFF"/>
               </w:rPr>
-              <w:t>000</w:t>
+              <w:t>900</w:t>
             </w:r>
           </w:p>
         </w:tc>
@@ -576,7 +1004,7 @@
           </w:tcPr>
           <w:p>
             <w:r>
-              <w:t>74.47</w:t>
+              <w:t>14.94</w:t>
             </w:r>
           </w:p>
         </w:tc>
@@ -586,7 +1014,7 @@
           </w:tcPr>
           <w:p>
             <w:r>
-              <w:t>15.74</w:t>
+              <w:t>28.5</w:t>
             </w:r>
           </w:p>
         </w:tc>
@@ -596,7 +1024,7 @@
           </w:tcPr>
           <w:p>
             <w:r>
-              <w:t>725.71</w:t>
+              <w:t>342.77</w:t>
             </w:r>
           </w:p>
         </w:tc>
@@ -618,7 +1046,7 @@
                 <w:b/>
                 <w:bCs/>
               </w:rPr>
-              <w:t>min</w:t>
+              <w:t>max</w:t>
             </w:r>
           </w:p>
         </w:tc>
@@ -628,7 +1056,12 @@
           </w:tcPr>
           <w:p>
             <w:r>
-              <w:t>0</w:t>
+              <w:rPr>
+                <w:rFonts w:ascii="Arial" w:hAnsi="Arial" w:cs="Arial"/>
+                <w:color w:val="333333"/>
+                <w:shd w:val="clear" w:color="auto" w:fill="FFFFFF"/>
+              </w:rPr>
+              <w:t>254,300,000</w:t>
             </w:r>
           </w:p>
         </w:tc>
@@ -638,7 +1071,13 @@
           </w:tcPr>
           <w:p>
             <w:r>
-              <w:t>0</w:t>
+              <w:t>28</w:t>
+            </w:r>
+            <w:r>
+              <w:t>,</w:t>
+            </w:r>
+            <w:r>
+              <w:t>380</w:t>
             </w:r>
           </w:p>
         </w:tc>
@@ -648,7 +1087,13 @@
           </w:tcPr>
           <w:p>
             <w:r>
-              <w:t>0</w:t>
+              <w:t>1</w:t>
+            </w:r>
+            <w:r>
+              <w:t>,</w:t>
+            </w:r>
+            <w:r>
+              <w:t>214.3</w:t>
             </w:r>
           </w:p>
         </w:tc>
@@ -658,7 +1103,13 @@
           </w:tcPr>
           <w:p>
             <w:r>
-              <w:t>0</w:t>
+              <w:t>195</w:t>
+            </w:r>
+            <w:r>
+              <w:t>,</w:t>
+            </w:r>
+            <w:r>
+              <w:t>321.2</w:t>
             </w:r>
           </w:p>
         </w:tc>
@@ -680,372 +1131,6 @@
                 <w:b/>
                 <w:bCs/>
               </w:rPr>
-              <w:t>25%</w:t>
-            </w:r>
-          </w:p>
-        </w:tc>
-        <w:tc>
-          <w:tcPr>
-            <w:tcW w:w="1440" w:type="dxa"/>
-          </w:tcPr>
-          <w:p>
-            <w:r>
-              <w:rPr>
-                <w:rFonts w:ascii="Arial" w:hAnsi="Arial" w:cs="Arial"/>
-                <w:color w:val="333333"/>
-                <w:shd w:val="clear" w:color="auto" w:fill="FFFFFF"/>
-              </w:rPr>
-              <w:t>45</w:t>
-            </w:r>
-            <w:r>
-              <w:rPr>
-                <w:rFonts w:ascii="Arial" w:hAnsi="Arial" w:cs="Arial"/>
-                <w:color w:val="333333"/>
-                <w:shd w:val="clear" w:color="auto" w:fill="FFFFFF"/>
-              </w:rPr>
-              <w:t>,</w:t>
-            </w:r>
-            <w:r>
-              <w:rPr>
-                <w:rFonts w:ascii="Arial" w:hAnsi="Arial" w:cs="Arial"/>
-                <w:color w:val="333333"/>
-                <w:shd w:val="clear" w:color="auto" w:fill="FFFFFF"/>
-              </w:rPr>
-              <w:t>900</w:t>
-            </w:r>
-          </w:p>
-        </w:tc>
-        <w:tc>
-          <w:tcPr>
-            <w:tcW w:w="998" w:type="dxa"/>
-          </w:tcPr>
-          <w:p>
-            <w:r>
-              <w:t>8.99</w:t>
-            </w:r>
-          </w:p>
-        </w:tc>
-        <w:tc>
-          <w:tcPr>
-            <w:tcW w:w="985" w:type="dxa"/>
-          </w:tcPr>
-          <w:p>
-            <w:r>
-              <w:t>15.6</w:t>
-            </w:r>
-          </w:p>
-        </w:tc>
-        <w:tc>
-          <w:tcPr>
-            <w:tcW w:w="1102" w:type="dxa"/>
-          </w:tcPr>
-          <w:p>
-            <w:r>
-              <w:t>181.4</w:t>
-            </w:r>
-          </w:p>
-        </w:tc>
-      </w:tr>
-      <w:tr>
-        <w:tc>
-          <w:tcPr>
-            <w:tcW w:w="990" w:type="dxa"/>
-          </w:tcPr>
-          <w:p>
-            <w:pPr>
-              <w:rPr>
-                <w:b/>
-                <w:bCs/>
-              </w:rPr>
-            </w:pPr>
-            <w:r>
-              <w:rPr>
-                <w:b/>
-                <w:bCs/>
-              </w:rPr>
-              <w:t>50%</w:t>
-            </w:r>
-          </w:p>
-        </w:tc>
-        <w:tc>
-          <w:tcPr>
-            <w:tcW w:w="1440" w:type="dxa"/>
-          </w:tcPr>
-          <w:p>
-            <w:r>
-              <w:rPr>
-                <w:rFonts w:ascii="Arial" w:hAnsi="Arial" w:cs="Arial"/>
-                <w:color w:val="333333"/>
-                <w:shd w:val="clear" w:color="auto" w:fill="FFFFFF"/>
-              </w:rPr>
-              <w:t>91</w:t>
-            </w:r>
-            <w:r>
-              <w:rPr>
-                <w:rFonts w:ascii="Arial" w:hAnsi="Arial" w:cs="Arial"/>
-                <w:color w:val="333333"/>
-                <w:shd w:val="clear" w:color="auto" w:fill="FFFFFF"/>
-              </w:rPr>
-              <w:t>,</w:t>
-            </w:r>
-            <w:r>
-              <w:rPr>
-                <w:rFonts w:ascii="Arial" w:hAnsi="Arial" w:cs="Arial"/>
-                <w:color w:val="333333"/>
-                <w:shd w:val="clear" w:color="auto" w:fill="FFFFFF"/>
-              </w:rPr>
-              <w:t>800</w:t>
-            </w:r>
-          </w:p>
-        </w:tc>
-        <w:tc>
-          <w:tcPr>
-            <w:tcW w:w="998" w:type="dxa"/>
-          </w:tcPr>
-          <w:p>
-            <w:r>
-              <w:t>11.95</w:t>
-            </w:r>
-          </w:p>
-        </w:tc>
-        <w:tc>
-          <w:tcPr>
-            <w:tcW w:w="985" w:type="dxa"/>
-          </w:tcPr>
-          <w:p>
-            <w:r>
-              <w:t>21.8</w:t>
-            </w:r>
-          </w:p>
-        </w:tc>
-        <w:tc>
-          <w:tcPr>
-            <w:tcW w:w="1102" w:type="dxa"/>
-          </w:tcPr>
-          <w:p>
-            <w:r>
-              <w:t>267.06</w:t>
-            </w:r>
-          </w:p>
-        </w:tc>
-      </w:tr>
-      <w:tr>
-        <w:tc>
-          <w:tcPr>
-            <w:tcW w:w="990" w:type="dxa"/>
-          </w:tcPr>
-          <w:p>
-            <w:pPr>
-              <w:rPr>
-                <w:b/>
-                <w:bCs/>
-              </w:rPr>
-            </w:pPr>
-            <w:r>
-              <w:rPr>
-                <w:b/>
-                <w:bCs/>
-              </w:rPr>
-              <w:t>75%</w:t>
-            </w:r>
-          </w:p>
-        </w:tc>
-        <w:tc>
-          <w:tcPr>
-            <w:tcW w:w="1440" w:type="dxa"/>
-          </w:tcPr>
-          <w:p>
-            <w:r>
-              <w:rPr>
-                <w:rFonts w:ascii="Arial" w:hAnsi="Arial" w:cs="Arial"/>
-                <w:color w:val="333333"/>
-                <w:shd w:val="clear" w:color="auto" w:fill="FFFFFF"/>
-              </w:rPr>
-              <w:t>146</w:t>
-            </w:r>
-            <w:r>
-              <w:rPr>
-                <w:rFonts w:ascii="Arial" w:hAnsi="Arial" w:cs="Arial"/>
-                <w:color w:val="333333"/>
-                <w:shd w:val="clear" w:color="auto" w:fill="FFFFFF"/>
-              </w:rPr>
-              <w:t>,</w:t>
-            </w:r>
-            <w:r>
-              <w:rPr>
-                <w:rFonts w:ascii="Arial" w:hAnsi="Arial" w:cs="Arial"/>
-                <w:color w:val="333333"/>
-                <w:shd w:val="clear" w:color="auto" w:fill="FFFFFF"/>
-              </w:rPr>
-              <w:t>900</w:t>
-            </w:r>
-          </w:p>
-        </w:tc>
-        <w:tc>
-          <w:tcPr>
-            <w:tcW w:w="998" w:type="dxa"/>
-          </w:tcPr>
-          <w:p>
-            <w:r>
-              <w:t>14.94</w:t>
-            </w:r>
-          </w:p>
-        </w:tc>
-        <w:tc>
-          <w:tcPr>
-            <w:tcW w:w="985" w:type="dxa"/>
-          </w:tcPr>
-          <w:p>
-            <w:r>
-              <w:t>28.5</w:t>
-            </w:r>
-          </w:p>
-        </w:tc>
-        <w:tc>
-          <w:tcPr>
-            <w:tcW w:w="1102" w:type="dxa"/>
-          </w:tcPr>
-          <w:p>
-            <w:r>
-              <w:t>342.77</w:t>
-            </w:r>
-          </w:p>
-        </w:tc>
-      </w:tr>
-      <w:tr>
-        <w:tc>
-          <w:tcPr>
-            <w:tcW w:w="990" w:type="dxa"/>
-          </w:tcPr>
-          <w:p>
-            <w:pPr>
-              <w:rPr>
-                <w:b/>
-                <w:bCs/>
-              </w:rPr>
-            </w:pPr>
-            <w:r>
-              <w:rPr>
-                <w:b/>
-                <w:bCs/>
-              </w:rPr>
-              <w:t>max</w:t>
-            </w:r>
-          </w:p>
-        </w:tc>
-        <w:tc>
-          <w:tcPr>
-            <w:tcW w:w="1440" w:type="dxa"/>
-          </w:tcPr>
-          <w:p>
-            <w:r>
-              <w:rPr>
-                <w:rFonts w:ascii="Arial" w:hAnsi="Arial" w:cs="Arial"/>
-                <w:color w:val="333333"/>
-                <w:shd w:val="clear" w:color="auto" w:fill="FFFFFF"/>
-              </w:rPr>
-              <w:t>254</w:t>
-            </w:r>
-            <w:r>
-              <w:rPr>
-                <w:rFonts w:ascii="Arial" w:hAnsi="Arial" w:cs="Arial"/>
-                <w:color w:val="333333"/>
-                <w:shd w:val="clear" w:color="auto" w:fill="FFFFFF"/>
-              </w:rPr>
-              <w:t>,</w:t>
-            </w:r>
-            <w:r>
-              <w:rPr>
-                <w:rFonts w:ascii="Arial" w:hAnsi="Arial" w:cs="Arial"/>
-                <w:color w:val="333333"/>
-                <w:shd w:val="clear" w:color="auto" w:fill="FFFFFF"/>
-              </w:rPr>
-              <w:t>300</w:t>
-            </w:r>
-            <w:r>
-              <w:rPr>
-                <w:rFonts w:ascii="Arial" w:hAnsi="Arial" w:cs="Arial"/>
-                <w:color w:val="333333"/>
-                <w:shd w:val="clear" w:color="auto" w:fill="FFFFFF"/>
-              </w:rPr>
-              <w:t>,</w:t>
-            </w:r>
-            <w:r>
-              <w:rPr>
-                <w:rFonts w:ascii="Arial" w:hAnsi="Arial" w:cs="Arial"/>
-                <w:color w:val="333333"/>
-                <w:shd w:val="clear" w:color="auto" w:fill="FFFFFF"/>
-              </w:rPr>
-              <w:t>000</w:t>
-            </w:r>
-          </w:p>
-        </w:tc>
-        <w:tc>
-          <w:tcPr>
-            <w:tcW w:w="998" w:type="dxa"/>
-          </w:tcPr>
-          <w:p>
-            <w:r>
-              <w:t>28</w:t>
-            </w:r>
-            <w:r>
-              <w:t>,</w:t>
-            </w:r>
-            <w:r>
-              <w:t>380</w:t>
-            </w:r>
-          </w:p>
-        </w:tc>
-        <w:tc>
-          <w:tcPr>
-            <w:tcW w:w="985" w:type="dxa"/>
-          </w:tcPr>
-          <w:p>
-            <w:r>
-              <w:t>1</w:t>
-            </w:r>
-            <w:r>
-              <w:t>,</w:t>
-            </w:r>
-            <w:r>
-              <w:t>214.3</w:t>
-            </w:r>
-          </w:p>
-        </w:tc>
-        <w:tc>
-          <w:tcPr>
-            <w:tcW w:w="1102" w:type="dxa"/>
-          </w:tcPr>
-          <w:p>
-            <w:r>
-              <w:t>195</w:t>
-            </w:r>
-            <w:r>
-              <w:t>,</w:t>
-            </w:r>
-            <w:r>
-              <w:t>321.2</w:t>
-            </w:r>
-          </w:p>
-        </w:tc>
-      </w:tr>
-      <w:tr>
-        <w:tc>
-          <w:tcPr>
-            <w:tcW w:w="990" w:type="dxa"/>
-          </w:tcPr>
-          <w:p>
-            <w:pPr>
-              <w:rPr>
-                <w:b/>
-                <w:bCs/>
-              </w:rPr>
-            </w:pPr>
-            <w:r>
-              <w:rPr>
-                <w:b/>
-                <w:bCs/>
-              </w:rPr>
               <w:t>mode</w:t>
             </w:r>
           </w:p>
@@ -1116,7 +1201,7 @@
       <w:r>
         <w:t xml:space="preserve">according to </w:t>
       </w:r>
-      <w:hyperlink r:id="rId8" w:history="1">
+      <w:hyperlink r:id="rId10" w:history="1">
         <w:r>
           <w:rPr>
             <w:rStyle w:val="Hyperlink"/>
@@ -1127,12 +1212,19 @@
       <w:r>
         <w:t xml:space="preserve"> Cars can be expected to last for 200 000 miles and </w:t>
       </w:r>
-      <w:hyperlink r:id="rId9" w:history="1">
+      <w:hyperlink r:id="rId11" w:history="1">
         <w:r>
           <w:rPr>
             <w:rStyle w:val="Hyperlink"/>
           </w:rPr>
-          <w:t>https://www.junkcarmedics.com/blog/what-is-the-lifespan-of-a-vehicle-in-the-usa/</w:t>
+          <w:t>https://www.junkcarmedics.com/blog/what-is-</w:t>
+        </w:r>
+        <w:r>
+          <w:rPr>
+            <w:rStyle w:val="Hyperlink"/>
+          </w:rPr>
+          <w:lastRenderedPageBreak/>
+          <w:t>the-lifespan-of-a-vehicle-in-the-usa/</w:t>
         </w:r>
       </w:hyperlink>
       <w:r>
@@ -1257,7 +1349,6 @@
     </w:p>
     <w:p>
       <w:r>
-        <w:lastRenderedPageBreak/>
         <w:t xml:space="preserve">Mean makes sense according to </w:t>
       </w:r>
       <w:proofErr w:type="gramStart"/>
@@ -1320,10 +1411,7 @@
     </w:p>
     <w:p>
       <w:r>
-        <w:t xml:space="preserve">Mode of 0 </w:t>
-      </w:r>
-      <w:r>
-        <w:t>also does not make sense and is likely to a default value.</w:t>
+        <w:t>Mode of 0 also does not make sense and is likely to a default value.</w:t>
       </w:r>
     </w:p>
     <w:p>
@@ -1336,6 +1424,7 @@
         <w:pStyle w:val="Heading1"/>
       </w:pPr>
       <w:r>
+        <w:lastRenderedPageBreak/>
         <w:t>4.1.2 Discuss what was done with the outliers</w:t>
       </w:r>
     </w:p>
@@ -1349,35 +1438,14 @@
         <w:pStyle w:val="Heading1"/>
       </w:pPr>
       <w:r>
-        <w:t xml:space="preserve">4.2.1 </w:t>
-      </w:r>
-      <w:r>
-        <w:t>Look at the difference in cost per litre per country for January 2022 -</w:t>
-      </w:r>
-      <w:r>
-        <w:t xml:space="preserve"> </w:t>
-      </w:r>
-      <w:r>
-        <w:t>use the average currency conversion rate to Rands (quote your values and</w:t>
-      </w:r>
-      <w:r>
-        <w:t xml:space="preserve"> </w:t>
-      </w:r>
-      <w:r>
-        <w:t>source). Are there any notable differences? Discuss reasons why this</w:t>
-      </w:r>
-      <w:r>
-        <w:t xml:space="preserve"> </w:t>
-      </w:r>
-      <w:r>
-        <w:t xml:space="preserve">may/may not be the case. </w:t>
+        <w:t xml:space="preserve">4.2.1 Look at the difference in cost per litre per country for January 2022 - use the average currency conversion rate to Rands (quote your values and source). Are there any notable differences? Discuss reasons why this may/may not be the case. </w:t>
       </w:r>
     </w:p>
     <w:p>
       <w:r>
         <w:t xml:space="preserve">Source for conversion: </w:t>
       </w:r>
-      <w:hyperlink r:id="rId10" w:history="1">
+      <w:hyperlink r:id="rId12" w:anchor="table-section" w:history="1">
         <w:r>
           <w:rPr>
             <w:rStyle w:val="Hyperlink"/>
@@ -1417,7 +1485,7 @@
       <w:r>
         <w:t xml:space="preserve"> </w:t>
       </w:r>
-      <w:hyperlink r:id="rId11" w:history="1">
+      <w:hyperlink r:id="rId13" w:history="1">
         <w:r>
           <w:rPr>
             <w:rStyle w:val="Hyperlink"/>
@@ -1435,11 +1503,7 @@
         <w:pStyle w:val="Heading1"/>
       </w:pPr>
       <w:r>
-        <w:lastRenderedPageBreak/>
-        <w:t xml:space="preserve">4.2.2 </w:t>
-      </w:r>
-      <w:r>
-        <w:t xml:space="preserve">Looking at the odometer readings, find examples of where users have missed logging a fill-up. Give a basic rule for identifying </w:t>
+        <w:t xml:space="preserve">4.2.2 Looking at the odometer readings, find examples of where users have missed logging a fill-up. Give a basic rule for identifying </w:t>
       </w:r>
       <w:proofErr w:type="gramStart"/>
       <w:r>
@@ -1452,6 +1516,9 @@
     </w:p>
     <w:p>
       <w:r>
+        <w:rPr>
+          <w:noProof/>
+        </w:rPr>
         <w:drawing>
           <wp:inline distT="0" distB="0" distL="0" distR="0" wp14:anchorId="570A2126" wp14:editId="6CB45459">
             <wp:extent cx="5731510" cy="2275205"/>
@@ -1468,7 +1535,7 @@
                     <pic:cNvPicPr/>
                   </pic:nvPicPr>
                   <pic:blipFill>
-                    <a:blip r:embed="rId12"/>
+                    <a:blip r:embed="rId14"/>
                     <a:stretch>
                       <a:fillRect/>
                     </a:stretch>
@@ -1491,19 +1558,7 @@
     </w:p>
     <w:p>
       <w:r>
-        <w:t xml:space="preserve">A basic approach can be used by estimating how far a user is expected to travel on a full tank of fuel. Based on the </w:t>
-      </w:r>
-      <w:r>
-        <w:t xml:space="preserve">average total miles between refills </w:t>
-      </w:r>
-      <w:r>
-        <w:t xml:space="preserve">being </w:t>
-      </w:r>
-      <w:r>
-        <w:t>283 miles</w:t>
-      </w:r>
-      <w:r>
-        <w:t xml:space="preserve"> calculated earlier, and the 75</w:t>
+        <w:t>A basic approach can be used by estimating how far a user is expected to travel on a full tank of fuel. Based on the average total miles between refills being 283 miles calculated earlier, and the 75</w:t>
       </w:r>
       <w:r>
         <w:rPr>
@@ -1512,15 +1567,13 @@
         <w:t>th</w:t>
       </w:r>
       <w:r>
-        <w:t xml:space="preserve"> percentile users travelling 342 miles in electric cars, it is safe to assume that 400 miles is an upper bound on how far a user can travel on a full tank of fuel</w:t>
-      </w:r>
-      <w:r>
-        <w:t>.</w:t>
+        <w:t xml:space="preserve"> percentile users travelling 342 miles in electric cars, it is safe to assume that 400 miles is an upper bound on how far a user can travel on a full tank of fuel.</w:t>
       </w:r>
     </w:p>
     <w:p>
       <w:proofErr w:type="gramStart"/>
       <w:r>
+        <w:lastRenderedPageBreak/>
         <w:t>With this in mind, it</w:t>
       </w:r>
       <w:proofErr w:type="gramEnd"/>
@@ -1537,22 +1590,7 @@
         <w:pStyle w:val="Heading1"/>
       </w:pPr>
       <w:r>
-        <w:t xml:space="preserve">4.2.3 </w:t>
-      </w:r>
-      <w:r>
-        <w:t>Plot the average distance (in km) per tank per country. Which country</w:t>
-      </w:r>
-      <w:r>
-        <w:t xml:space="preserve"> </w:t>
-      </w:r>
-      <w:r>
-        <w:t>has the largest average distance? Provide some explanations for why this</w:t>
-      </w:r>
-      <w:r>
-        <w:t xml:space="preserve"> </w:t>
-      </w:r>
-      <w:r>
-        <w:t>might be the case.</w:t>
+        <w:t>4.2.3 Plot the average distance (in km) per tank per country. Which country has the largest average distance? Provide some explanations for why this might be the case.</w:t>
       </w:r>
     </w:p>
     <w:p>
@@ -1604,7 +1642,9 @@
     </w:p>
     <w:p>
       <w:r>
-        <w:lastRenderedPageBreak/>
+        <w:rPr>
+          <w:noProof/>
+        </w:rPr>
         <w:drawing>
           <wp:inline distT="0" distB="0" distL="0" distR="0" wp14:anchorId="5EB24480" wp14:editId="5626F838">
             <wp:extent cx="5731510" cy="2214880"/>
@@ -1621,7 +1661,7 @@
                     <pic:cNvPicPr/>
                   </pic:nvPicPr>
                   <pic:blipFill>
-                    <a:blip r:embed="rId13"/>
+                    <a:blip r:embed="rId15"/>
                     <a:stretch>
                       <a:fillRect/>
                     </a:stretch>
@@ -1647,10 +1687,7 @@
         <w:pStyle w:val="Heading1"/>
       </w:pPr>
       <w:r>
-        <w:t xml:space="preserve">4.2.4 </w:t>
-      </w:r>
-      <w:r>
-        <w:t>Take the top 5 most popular vehicles in SA (</w:t>
+        <w:t>4.2.4 Take the top 5 most popular vehicles in SA (</w:t>
       </w:r>
       <w:proofErr w:type="spellStart"/>
       <w:r>
@@ -1658,19 +1695,7 @@
       </w:r>
       <w:proofErr w:type="spellEnd"/>
       <w:r>
-        <w:t>, those with currency set</w:t>
-      </w:r>
-      <w:r>
-        <w:t xml:space="preserve"> </w:t>
-      </w:r>
-      <w:r>
-        <w:t>to R). Compute their fuel efficiency and discuss whether these values are</w:t>
-      </w:r>
-      <w:r>
-        <w:t xml:space="preserve"> </w:t>
-      </w:r>
-      <w:r>
-        <w:t>realistic.</w:t>
+        <w:t>, those with currency set to R). Compute their fuel efficiency and discuss whether these values are realistic.</w:t>
       </w:r>
     </w:p>
     <w:p>
@@ -1680,9 +1705,10 @@
     </w:p>
     <w:p>
       <w:r>
+        <w:lastRenderedPageBreak/>
         <w:t xml:space="preserve">Mitsubishi - </w:t>
       </w:r>
-      <w:hyperlink r:id="rId14" w:history="1">
+      <w:hyperlink r:id="rId16" w:history="1">
         <w:r>
           <w:rPr>
             <w:rStyle w:val="Hyperlink"/>
@@ -1697,7 +1723,7 @@
         <w:br/>
         <w:t xml:space="preserve">Hilux - </w:t>
       </w:r>
-      <w:hyperlink r:id="rId15" w:history="1">
+      <w:hyperlink r:id="rId17" w:history="1">
         <w:r>
           <w:rPr>
             <w:rStyle w:val="Hyperlink"/>
@@ -1709,7 +1735,7 @@
         <w:br/>
         <w:t xml:space="preserve">Fortuner - </w:t>
       </w:r>
-      <w:hyperlink r:id="rId16" w:history="1">
+      <w:hyperlink r:id="rId18" w:anchor=":~:text=Toyota%20says%20that%20the%2048V,average%20of%207.3l%2F100km" w:history="1">
         <w:r>
           <w:rPr>
             <w:rStyle w:val="Hyperlink"/>
@@ -1727,7 +1753,7 @@
         <w:br/>
         <w:t xml:space="preserve">Jimny - </w:t>
       </w:r>
-      <w:hyperlink r:id="rId17" w:history="1">
+      <w:hyperlink r:id="rId19" w:history="1">
         <w:r>
           <w:rPr>
             <w:rStyle w:val="Hyperlink"/>
@@ -1742,7 +1768,7 @@
         <w:br/>
         <w:t xml:space="preserve">Polo - </w:t>
       </w:r>
-      <w:hyperlink r:id="rId18" w:history="1">
+      <w:hyperlink r:id="rId20" w:history="1">
         <w:r>
           <w:rPr>
             <w:rStyle w:val="Hyperlink"/>
@@ -1756,6 +1782,9 @@
     </w:p>
     <w:p>
       <w:r>
+        <w:rPr>
+          <w:noProof/>
+        </w:rPr>
         <w:drawing>
           <wp:inline distT="0" distB="0" distL="0" distR="0" wp14:anchorId="02D77169" wp14:editId="44F7F7E7">
             <wp:extent cx="3162741" cy="2010056"/>
@@ -1772,7 +1801,7 @@
                     <pic:cNvPicPr/>
                   </pic:nvPicPr>
                   <pic:blipFill>
-                    <a:blip r:embed="rId19"/>
+                    <a:blip r:embed="rId21"/>
                     <a:stretch>
                       <a:fillRect/>
                     </a:stretch>
@@ -1807,6 +1836,9 @@
     </w:p>
     <w:p>
       <w:r>
+        <w:rPr>
+          <w:noProof/>
+        </w:rPr>
         <w:drawing>
           <wp:inline distT="0" distB="0" distL="0" distR="0" wp14:anchorId="43E7AB2D" wp14:editId="4A50ADD0">
             <wp:extent cx="3934374" cy="7602011"/>
@@ -1823,7 +1855,7 @@
                     <pic:cNvPicPr/>
                   </pic:nvPicPr>
                   <pic:blipFill>
-                    <a:blip r:embed="rId20"/>
+                    <a:blip r:embed="rId22"/>
                     <a:stretch>
                       <a:fillRect/>
                     </a:stretch>
@@ -1850,10 +1882,7 @@
       </w:pPr>
       <w:r>
         <w:lastRenderedPageBreak/>
-        <w:t xml:space="preserve">4.2.7 </w:t>
-      </w:r>
-      <w:r>
-        <w:t>Plot the difference in fuel efficiency for the top 5 Canadian vehicles between seasons. Would you expect to see big differences, and do you see them?</w:t>
+        <w:t>4.2.7 Plot the difference in fuel efficiency for the top 5 Canadian vehicles between seasons. Would you expect to see big differences, and do you see them?</w:t>
       </w:r>
     </w:p>
     <w:p>
@@ -1866,6 +1895,9 @@
     </w:p>
     <w:p>
       <w:r>
+        <w:rPr>
+          <w:noProof/>
+        </w:rPr>
         <w:drawing>
           <wp:inline distT="0" distB="0" distL="0" distR="0" wp14:anchorId="01EE8099" wp14:editId="35C82867">
             <wp:extent cx="3248478" cy="3343742"/>
@@ -1882,7 +1914,7 @@
                     <pic:cNvPicPr/>
                   </pic:nvPicPr>
                   <pic:blipFill>
-                    <a:blip r:embed="rId21"/>
+                    <a:blip r:embed="rId23"/>
                     <a:stretch>
                       <a:fillRect/>
                     </a:stretch>
@@ -1905,6 +1937,9 @@
     </w:p>
     <w:p>
       <w:r>
+        <w:rPr>
+          <w:noProof/>
+        </w:rPr>
         <w:drawing>
           <wp:inline distT="0" distB="0" distL="0" distR="0" wp14:anchorId="298D9BE6" wp14:editId="4A58C302">
             <wp:extent cx="5731510" cy="2868295"/>
@@ -1921,7 +1956,7 @@
                     <pic:cNvPicPr/>
                   </pic:nvPicPr>
                   <pic:blipFill>
-                    <a:blip r:embed="rId22"/>
+                    <a:blip r:embed="rId24"/>
                     <a:stretch>
                       <a:fillRect/>
                     </a:stretch>
@@ -1948,14 +1983,14 @@
       </w:pPr>
       <w:r>
         <w:lastRenderedPageBreak/>
-        <w:t xml:space="preserve">4.2.8 </w:t>
-      </w:r>
-      <w:r>
-        <w:t>Show the correlations between fuel efficiency and other features.</w:t>
-      </w:r>
-    </w:p>
-    <w:p>
-      <w:r>
+        <w:t>4.2.8 Show the correlations between fuel efficiency and other features.</w:t>
+      </w:r>
+    </w:p>
+    <w:p>
+      <w:r>
+        <w:rPr>
+          <w:noProof/>
+        </w:rPr>
         <w:drawing>
           <wp:inline distT="0" distB="0" distL="0" distR="0" wp14:anchorId="446E4D3F" wp14:editId="625EC45A">
             <wp:extent cx="5731510" cy="5142230"/>
@@ -1972,7 +2007,7 @@
                     <pic:cNvPicPr/>
                   </pic:nvPicPr>
                   <pic:blipFill>
-                    <a:blip r:embed="rId23"/>
+                    <a:blip r:embed="rId25"/>
                     <a:stretch>
                       <a:fillRect/>
                     </a:stretch>
@@ -1998,22 +2033,7 @@
         <w:pStyle w:val="Heading1"/>
       </w:pPr>
       <w:r>
-        <w:t xml:space="preserve">4.2.9 </w:t>
-      </w:r>
-      <w:r>
-        <w:t>Use a random forest to get a list of the most important variables. How</w:t>
-      </w:r>
-      <w:r>
-        <w:t xml:space="preserve"> </w:t>
-      </w:r>
-      <w:r>
-        <w:t>different are they from each other, and how do these relate to the variables</w:t>
-      </w:r>
-      <w:r>
-        <w:t xml:space="preserve"> </w:t>
-      </w:r>
-      <w:r>
-        <w:t>from the correlations above?</w:t>
+        <w:t>4.2.9 Use a random forest to get a list of the most important variables. How different are they from each other, and how do these relate to the variables from the correlations above?</w:t>
       </w:r>
     </w:p>
     <w:p>
@@ -2023,6 +2043,9 @@
     </w:p>
     <w:p>
       <w:r>
+        <w:rPr>
+          <w:noProof/>
+        </w:rPr>
         <w:lastRenderedPageBreak/>
         <w:drawing>
           <wp:inline distT="0" distB="0" distL="0" distR="0" wp14:anchorId="3AF08CAA" wp14:editId="395128C7">
@@ -2040,7 +2063,7 @@
                     <pic:cNvPicPr/>
                   </pic:nvPicPr>
                   <pic:blipFill>
-                    <a:blip r:embed="rId24"/>
+                    <a:blip r:embed="rId26"/>
                     <a:stretch>
                       <a:fillRect/>
                     </a:stretch>
@@ -2063,6 +2086,9 @@
     </w:p>
     <w:p>
       <w:r>
+        <w:rPr>
+          <w:noProof/>
+        </w:rPr>
         <w:drawing>
           <wp:inline distT="0" distB="0" distL="0" distR="0" wp14:anchorId="00D6A716" wp14:editId="6E217A1C">
             <wp:extent cx="5731510" cy="2661920"/>
@@ -2079,7 +2105,7 @@
                     <pic:cNvPicPr/>
                   </pic:nvPicPr>
                   <pic:blipFill>
-                    <a:blip r:embed="rId25"/>
+                    <a:blip r:embed="rId27"/>
                     <a:stretch>
                       <a:fillRect/>
                     </a:stretch>
@@ -2113,9 +2139,9 @@
 <file path=word/numbering.xml><?xml version="1.0" encoding="utf-8"?>
 <w:numbering xmlns:wpc="http://schemas.microsoft.com/office/word/2010/wordprocessingCanvas" xmlns:cx="http://schemas.microsoft.com/office/drawing/2014/chartex" xmlns:cx1="http://schemas.microsoft.com/office/drawing/2015/9/8/chartex" xmlns:cx2="http://schemas.microsoft.com/office/drawing/2015/10/21/chartex" xmlns:cx3="http://schemas.microsoft.com/office/drawing/2016/5/9/chartex" xmlns:cx4="http://schemas.microsoft.com/office/drawing/2016/5/10/chartex" xmlns:cx5="http://schemas.microsoft.com/office/drawing/2016/5/11/chartex" xmlns:cx6="http://schemas.microsoft.com/office/drawing/2016/5/12/chartex" xmlns:cx7="http://schemas.microsoft.com/office/drawing/2016/5/13/chartex" xmlns:cx8="http://schemas.microsoft.com/office/drawing/2016/5/14/chartex" xmlns:mc="http://schemas.openxmlformats.org/markup-compatibility/2006" xmlns:aink="http://schemas.microsoft.com/office/drawing/2016/ink" xmlns:am3d="http://schemas.microsoft.com/office/drawing/2017/model3d" xmlns:o="urn:schemas-microsoft-com:office:office" xmlns:oel="http://schemas.microsoft.com/office/2019/extlst" xmlns:r="http://schemas.openxmlformats.org/officeDocument/2006/relationships" xmlns:m="http://schemas.openxmlformats.org/officeDocument/2006/math" xmlns:v="urn:schemas-microsoft-com:vml" xmlns:wp14="http://schemas.microsoft.com/office/word/2010/wordprocessingDrawing" xmlns:wp="http://schemas.openxmlformats.org/drawingml/2006/wordprocessingDrawing" xmlns:w10="urn:schemas-microsoft-com:office:word" xmlns:w="http://schemas.openxmlformats.org/wordprocessingml/2006/main" xmlns:w14="http://schemas.microsoft.com/office/word/2010/wordml" xmlns:w15="http://schemas.microsoft.com/office/word/2012/wordml" xmlns:w16cex="http://schemas.microsoft.com/office/word/2018/wordml/cex" xmlns:w16cid="http://schemas.microsoft.com/office/word/2016/wordml/cid" xmlns:w16="http://schemas.microsoft.com/office/word/2018/wordml" xmlns:w16du="http://schemas.microsoft.com/office/word/2023/wordml/word16du" xmlns:w16sdtdh="http://schemas.microsoft.com/office/word/2020/wordml/sdtdatahash" xmlns:w16se="http://schemas.microsoft.com/office/word/2015/wordml/symex" xmlns:wpg="http://schemas.microsoft.com/office/word/2010/wordprocessingGroup" xmlns:wpi="http://schemas.microsoft.com/office/word/2010/wordprocessingInk" xmlns:wne="http://schemas.microsoft.com/office/word/2006/wordml" xmlns:wps="http://schemas.microsoft.com/office/word/2010/wordprocessingShape" mc:Ignorable="w14 w15 w16se w16cid w16 w16cex w16sdtdh w16du wp14">
   <w:abstractNum w:abstractNumId="0" w15:restartNumberingAfterBreak="0">
-    <w:nsid w:val="54C37F7C"/>
+    <w:nsid w:val="53610401"/>
     <w:multiLevelType w:val="hybridMultilevel"/>
-    <w:tmpl w:val="114008C4"/>
+    <w:tmpl w:val="9F54EC1E"/>
     <w:lvl w:ilvl="0" w:tplc="1C090001">
       <w:start w:val="1"/>
       <w:numFmt w:val="bullet"/>
@@ -2225,7 +2251,123 @@
       </w:rPr>
     </w:lvl>
   </w:abstractNum>
+  <w:abstractNum w:abstractNumId="1" w15:restartNumberingAfterBreak="0">
+    <w:nsid w:val="54C37F7C"/>
+    <w:multiLevelType w:val="hybridMultilevel"/>
+    <w:tmpl w:val="114008C4"/>
+    <w:lvl w:ilvl="0" w:tplc="1C090001">
+      <w:start w:val="1"/>
+      <w:numFmt w:val="bullet"/>
+      <w:lvlText w:val=""/>
+      <w:lvlJc w:val="left"/>
+      <w:pPr>
+        <w:ind w:left="720" w:hanging="360"/>
+      </w:pPr>
+      <w:rPr>
+        <w:rFonts w:ascii="Symbol" w:hAnsi="Symbol" w:hint="default"/>
+      </w:rPr>
+    </w:lvl>
+    <w:lvl w:ilvl="1" w:tplc="1C090003" w:tentative="1">
+      <w:start w:val="1"/>
+      <w:numFmt w:val="bullet"/>
+      <w:lvlText w:val="o"/>
+      <w:lvlJc w:val="left"/>
+      <w:pPr>
+        <w:ind w:left="1440" w:hanging="360"/>
+      </w:pPr>
+      <w:rPr>
+        <w:rFonts w:ascii="Courier New" w:hAnsi="Courier New" w:cs="Courier New" w:hint="default"/>
+      </w:rPr>
+    </w:lvl>
+    <w:lvl w:ilvl="2" w:tplc="1C090005" w:tentative="1">
+      <w:start w:val="1"/>
+      <w:numFmt w:val="bullet"/>
+      <w:lvlText w:val=""/>
+      <w:lvlJc w:val="left"/>
+      <w:pPr>
+        <w:ind w:left="2160" w:hanging="360"/>
+      </w:pPr>
+      <w:rPr>
+        <w:rFonts w:ascii="Wingdings" w:hAnsi="Wingdings" w:hint="default"/>
+      </w:rPr>
+    </w:lvl>
+    <w:lvl w:ilvl="3" w:tplc="1C090001" w:tentative="1">
+      <w:start w:val="1"/>
+      <w:numFmt w:val="bullet"/>
+      <w:lvlText w:val=""/>
+      <w:lvlJc w:val="left"/>
+      <w:pPr>
+        <w:ind w:left="2880" w:hanging="360"/>
+      </w:pPr>
+      <w:rPr>
+        <w:rFonts w:ascii="Symbol" w:hAnsi="Symbol" w:hint="default"/>
+      </w:rPr>
+    </w:lvl>
+    <w:lvl w:ilvl="4" w:tplc="1C090003" w:tentative="1">
+      <w:start w:val="1"/>
+      <w:numFmt w:val="bullet"/>
+      <w:lvlText w:val="o"/>
+      <w:lvlJc w:val="left"/>
+      <w:pPr>
+        <w:ind w:left="3600" w:hanging="360"/>
+      </w:pPr>
+      <w:rPr>
+        <w:rFonts w:ascii="Courier New" w:hAnsi="Courier New" w:cs="Courier New" w:hint="default"/>
+      </w:rPr>
+    </w:lvl>
+    <w:lvl w:ilvl="5" w:tplc="1C090005" w:tentative="1">
+      <w:start w:val="1"/>
+      <w:numFmt w:val="bullet"/>
+      <w:lvlText w:val=""/>
+      <w:lvlJc w:val="left"/>
+      <w:pPr>
+        <w:ind w:left="4320" w:hanging="360"/>
+      </w:pPr>
+      <w:rPr>
+        <w:rFonts w:ascii="Wingdings" w:hAnsi="Wingdings" w:hint="default"/>
+      </w:rPr>
+    </w:lvl>
+    <w:lvl w:ilvl="6" w:tplc="1C090001" w:tentative="1">
+      <w:start w:val="1"/>
+      <w:numFmt w:val="bullet"/>
+      <w:lvlText w:val=""/>
+      <w:lvlJc w:val="left"/>
+      <w:pPr>
+        <w:ind w:left="5040" w:hanging="360"/>
+      </w:pPr>
+      <w:rPr>
+        <w:rFonts w:ascii="Symbol" w:hAnsi="Symbol" w:hint="default"/>
+      </w:rPr>
+    </w:lvl>
+    <w:lvl w:ilvl="7" w:tplc="1C090003" w:tentative="1">
+      <w:start w:val="1"/>
+      <w:numFmt w:val="bullet"/>
+      <w:lvlText w:val="o"/>
+      <w:lvlJc w:val="left"/>
+      <w:pPr>
+        <w:ind w:left="5760" w:hanging="360"/>
+      </w:pPr>
+      <w:rPr>
+        <w:rFonts w:ascii="Courier New" w:hAnsi="Courier New" w:cs="Courier New" w:hint="default"/>
+      </w:rPr>
+    </w:lvl>
+    <w:lvl w:ilvl="8" w:tplc="1C090005" w:tentative="1">
+      <w:start w:val="1"/>
+      <w:numFmt w:val="bullet"/>
+      <w:lvlText w:val=""/>
+      <w:lvlJc w:val="left"/>
+      <w:pPr>
+        <w:ind w:left="6480" w:hanging="360"/>
+      </w:pPr>
+      <w:rPr>
+        <w:rFonts w:ascii="Wingdings" w:hAnsi="Wingdings" w:hint="default"/>
+      </w:rPr>
+    </w:lvl>
+  </w:abstractNum>
   <w:num w:numId="1" w16cid:durableId="132287">
+    <w:abstractNumId w:val="1"/>
+  </w:num>
+  <w:num w:numId="2" w16cid:durableId="1159033004">
     <w:abstractNumId w:val="0"/>
   </w:num>
 </w:numbering>

</xml_diff>

<commit_message>
Update IDVE Discussion questions.docx
</commit_message>
<xml_diff>
--- a/Assignment 1/IDVE Discussion questions.docx
+++ b/Assignment 1/IDVE Discussion questions.docx
@@ -1497,30 +1497,13 @@
         <w:t xml:space="preserve"> </w:t>
       </w:r>
     </w:p>
-    <w:p/>
-    <w:p>
-      <w:pPr>
-        <w:pStyle w:val="Heading1"/>
-      </w:pPr>
-      <w:r>
-        <w:t xml:space="preserve">4.2.2 Looking at the odometer readings, find examples of where users have missed logging a fill-up. Give a basic rule for identifying </w:t>
-      </w:r>
-      <w:proofErr w:type="gramStart"/>
-      <w:r>
-        <w:t>this, and</w:t>
-      </w:r>
-      <w:proofErr w:type="gramEnd"/>
-      <w:r>
-        <w:t xml:space="preserve"> estimate how many there are in the dataset.</w:t>
-      </w:r>
-    </w:p>
     <w:p>
       <w:r>
         <w:rPr>
           <w:noProof/>
         </w:rPr>
         <w:drawing>
-          <wp:inline distT="0" distB="0" distL="0" distR="0" wp14:anchorId="570A2126" wp14:editId="6CB45459">
+          <wp:inline distT="0" distB="0" distL="0" distR="0" wp14:anchorId="4B03FB70" wp14:editId="476A7EAB">
             <wp:extent cx="5731510" cy="2275205"/>
             <wp:effectExtent l="0" t="0" r="2540" b="0"/>
             <wp:docPr id="1890801911" name="Picture 1" descr="A graph with blue bars&#10;&#10;Description automatically generated"/>
@@ -1556,6 +1539,23 @@
         </w:drawing>
       </w:r>
     </w:p>
+    <w:p>
+      <w:pPr>
+        <w:pStyle w:val="Heading1"/>
+      </w:pPr>
+      <w:r>
+        <w:t xml:space="preserve">4.2.2 Looking at the odometer readings, find examples of where users have missed logging a fill-up. Give a basic rule for identifying </w:t>
+      </w:r>
+      <w:proofErr w:type="gramStart"/>
+      <w:r>
+        <w:t>this, and</w:t>
+      </w:r>
+      <w:proofErr w:type="gramEnd"/>
+      <w:r>
+        <w:t xml:space="preserve"> estimate how many there are in the dataset.</w:t>
+      </w:r>
+    </w:p>
+    <w:p/>
     <w:p>
       <w:r>
         <w:t>A basic approach can be used by estimating how far a user is expected to travel on a full tank of fuel. Based on the average total miles between refills being 283 miles calculated earlier, and the 75</w:t>

</xml_diff>